<commit_message>
Version entregada de Entrega 2
</commit_message>
<xml_diff>
--- a/docs/G2-E2-KISZKURNO-EDUARDO-MIGUEL.docx
+++ b/docs/G2-E2-KISZKURNO-EDUARDO-MIGUEL.docx
@@ -296,7 +296,7 @@
           <w:tab w:val="right" w:leader="dot" w:pos="9350"/>
         </w:tabs>
         <w:rPr>
-          <w:rFonts w:eastAsiaTheme="minorEastAsia"/>
+          <w:rFonts w:asciiTheme="minorHAnsi" w:eastAsiaTheme="minorEastAsia" w:hAnsiTheme="minorHAnsi"/>
           <w:noProof/>
           <w:lang w:val="en-AR"/>
         </w:rPr>
@@ -310,7 +310,7 @@
       <w:r>
         <w:fldChar w:fldCharType="separate"/>
       </w:r>
-      <w:hyperlink w:anchor="_Toc167229694" w:history="1">
+      <w:hyperlink w:anchor="_Toc167234506" w:history="1">
         <w:r>
           <w:rPr>
             <w:rStyle w:val="Hyperlink"/>
@@ -337,7 +337,7 @@
             <w:noProof/>
             <w:webHidden/>
           </w:rPr>
-          <w:instrText xml:space="preserve"> PAGEREF _Toc167229694 \h </w:instrText>
+          <w:instrText xml:space="preserve"> PAGEREF _Toc167234506 \h </w:instrText>
         </w:r>
         <w:r>
           <w:rPr>
@@ -375,19 +375,19 @@
           <w:tab w:val="right" w:leader="dot" w:pos="9350"/>
         </w:tabs>
         <w:rPr>
-          <w:rFonts w:eastAsiaTheme="minorEastAsia"/>
+          <w:rFonts w:asciiTheme="minorHAnsi" w:eastAsiaTheme="minorEastAsia" w:hAnsiTheme="minorHAnsi"/>
           <w:noProof/>
           <w:lang w:val="en-AR"/>
         </w:rPr>
       </w:pPr>
-      <w:hyperlink w:anchor="_Toc167229695" w:history="1">
+      <w:hyperlink w:anchor="_Toc167234507" w:history="1">
         <w:r>
           <w:rPr>
             <w:rStyle w:val="Hyperlink"/>
-            <w:rFonts w:ascii="Arial" w:hAnsi="Arial" w:cs="Arial"/>
-            <w:noProof/>
-          </w:rPr>
-          <w:t>Metodos y Materiales</w:t>
+            <w:rFonts w:cs="Arial"/>
+            <w:noProof/>
+          </w:rPr>
+          <w:t>Métodos y Materiales</w:t>
         </w:r>
         <w:r>
           <w:rPr>
@@ -408,7 +408,7 @@
             <w:noProof/>
             <w:webHidden/>
           </w:rPr>
-          <w:instrText xml:space="preserve"> PAGEREF _Toc167229695 \h </w:instrText>
+          <w:instrText xml:space="preserve"> PAGEREF _Toc167234507 \h </w:instrText>
         </w:r>
         <w:r>
           <w:rPr>
@@ -446,12 +446,12 @@
           <w:tab w:val="right" w:leader="dot" w:pos="9350"/>
         </w:tabs>
         <w:rPr>
-          <w:rFonts w:eastAsiaTheme="minorEastAsia"/>
+          <w:rFonts w:asciiTheme="minorHAnsi" w:eastAsiaTheme="minorEastAsia" w:hAnsiTheme="minorHAnsi"/>
           <w:noProof/>
           <w:lang w:val="en-AR"/>
         </w:rPr>
       </w:pPr>
-      <w:hyperlink w:anchor="_Toc167229696" w:history="1">
+      <w:hyperlink w:anchor="_Toc167234508" w:history="1">
         <w:r>
           <w:rPr>
             <w:rStyle w:val="Hyperlink"/>
@@ -478,7 +478,7 @@
             <w:noProof/>
             <w:webHidden/>
           </w:rPr>
-          <w:instrText xml:space="preserve"> PAGEREF _Toc167229696 \h </w:instrText>
+          <w:instrText xml:space="preserve"> PAGEREF _Toc167234508 \h </w:instrText>
         </w:r>
         <w:r>
           <w:rPr>
@@ -516,12 +516,12 @@
           <w:tab w:val="right" w:leader="dot" w:pos="9350"/>
         </w:tabs>
         <w:rPr>
-          <w:rFonts w:eastAsiaTheme="minorEastAsia"/>
+          <w:rFonts w:asciiTheme="minorHAnsi" w:eastAsiaTheme="minorEastAsia" w:hAnsiTheme="minorHAnsi"/>
           <w:noProof/>
           <w:lang w:val="en-AR"/>
         </w:rPr>
       </w:pPr>
-      <w:hyperlink w:anchor="_Toc167229697" w:history="1">
+      <w:hyperlink w:anchor="_Toc167234509" w:history="1">
         <w:r>
           <w:rPr>
             <w:rStyle w:val="Hyperlink"/>
@@ -549,7 +549,7 @@
             <w:noProof/>
             <w:webHidden/>
           </w:rPr>
-          <w:instrText xml:space="preserve"> PAGEREF _Toc167229697 \h </w:instrText>
+          <w:instrText xml:space="preserve"> PAGEREF _Toc167234509 \h </w:instrText>
         </w:r>
         <w:r>
           <w:rPr>
@@ -587,12 +587,12 @@
           <w:tab w:val="right" w:leader="dot" w:pos="9350"/>
         </w:tabs>
         <w:rPr>
-          <w:rFonts w:eastAsiaTheme="minorEastAsia"/>
+          <w:rFonts w:asciiTheme="minorHAnsi" w:eastAsiaTheme="minorEastAsia" w:hAnsiTheme="minorHAnsi"/>
           <w:noProof/>
           <w:lang w:val="en-AR"/>
         </w:rPr>
       </w:pPr>
-      <w:hyperlink w:anchor="_Toc167229698" w:history="1">
+      <w:hyperlink w:anchor="_Toc167234510" w:history="1">
         <w:r>
           <w:rPr>
             <w:rStyle w:val="Hyperlink"/>
@@ -619,7 +619,7 @@
             <w:noProof/>
             <w:webHidden/>
           </w:rPr>
-          <w:instrText xml:space="preserve"> PAGEREF _Toc167229698 \h </w:instrText>
+          <w:instrText xml:space="preserve"> PAGEREF _Toc167234510 \h </w:instrText>
         </w:r>
         <w:r>
           <w:rPr>
@@ -657,19 +657,19 @@
           <w:tab w:val="right" w:leader="dot" w:pos="9350"/>
         </w:tabs>
         <w:rPr>
-          <w:rFonts w:eastAsiaTheme="minorEastAsia"/>
+          <w:rFonts w:asciiTheme="minorHAnsi" w:eastAsiaTheme="minorEastAsia" w:hAnsiTheme="minorHAnsi"/>
           <w:noProof/>
           <w:lang w:val="en-AR"/>
         </w:rPr>
       </w:pPr>
-      <w:hyperlink w:anchor="_Toc167229699" w:history="1">
+      <w:hyperlink w:anchor="_Toc167234511" w:history="1">
         <w:r>
           <w:rPr>
             <w:rStyle w:val="Hyperlink"/>
-            <w:rFonts w:ascii="Arial" w:eastAsia="Times New Roman" w:hAnsi="Arial" w:cs="Arial"/>
-            <w:noProof/>
-          </w:rPr>
-          <w:t>Analisis y Modelado</w:t>
+            <w:rFonts w:eastAsia="Times New Roman" w:cs="Arial"/>
+            <w:noProof/>
+          </w:rPr>
+          <w:t>Análisis y Modelado</w:t>
         </w:r>
         <w:r>
           <w:rPr>
@@ -690,7 +690,7 @@
             <w:noProof/>
             <w:webHidden/>
           </w:rPr>
-          <w:instrText xml:space="preserve"> PAGEREF _Toc167229699 \h </w:instrText>
+          <w:instrText xml:space="preserve"> PAGEREF _Toc167234511 \h </w:instrText>
         </w:r>
         <w:r>
           <w:rPr>
@@ -728,12 +728,12 @@
           <w:tab w:val="right" w:leader="dot" w:pos="9350"/>
         </w:tabs>
         <w:rPr>
-          <w:rFonts w:eastAsiaTheme="minorEastAsia"/>
+          <w:rFonts w:asciiTheme="minorHAnsi" w:eastAsiaTheme="minorEastAsia" w:hAnsiTheme="minorHAnsi"/>
           <w:noProof/>
           <w:lang w:val="en-AR"/>
         </w:rPr>
       </w:pPr>
-      <w:hyperlink w:anchor="_Toc167229700" w:history="1">
+      <w:hyperlink w:anchor="_Toc167234512" w:history="1">
         <w:r>
           <w:rPr>
             <w:rStyle w:val="Hyperlink"/>
@@ -760,7 +760,7 @@
             <w:noProof/>
             <w:webHidden/>
           </w:rPr>
-          <w:instrText xml:space="preserve"> PAGEREF _Toc167229700 \h </w:instrText>
+          <w:instrText xml:space="preserve"> PAGEREF _Toc167234512 \h </w:instrText>
         </w:r>
         <w:r>
           <w:rPr>
@@ -798,18 +798,19 @@
           <w:tab w:val="right" w:leader="dot" w:pos="9350"/>
         </w:tabs>
         <w:rPr>
-          <w:rFonts w:eastAsiaTheme="minorEastAsia"/>
+          <w:rFonts w:asciiTheme="minorHAnsi" w:eastAsiaTheme="minorEastAsia" w:hAnsiTheme="minorHAnsi"/>
           <w:noProof/>
           <w:lang w:val="en-AR"/>
         </w:rPr>
       </w:pPr>
-      <w:hyperlink w:anchor="_Toc167229701" w:history="1">
+      <w:hyperlink w:anchor="_Toc167234513" w:history="1">
         <w:r>
           <w:rPr>
             <w:rStyle w:val="Hyperlink"/>
-            <w:noProof/>
-          </w:rPr>
-          <w:t>Búsqueda de información externa</w:t>
+            <w:rFonts w:eastAsia="Times New Roman"/>
+            <w:noProof/>
+          </w:rPr>
+          <w:t>Técnicas de clustering</w:t>
         </w:r>
         <w:r>
           <w:rPr>
@@ -830,7 +831,7 @@
             <w:noProof/>
             <w:webHidden/>
           </w:rPr>
-          <w:instrText xml:space="preserve"> PAGEREF _Toc167229701 \h </w:instrText>
+          <w:instrText xml:space="preserve"> PAGEREF _Toc167234513 \h </w:instrText>
         </w:r>
         <w:r>
           <w:rPr>
@@ -850,7 +851,7 @@
             <w:noProof/>
             <w:webHidden/>
           </w:rPr>
-          <w:t>10</w:t>
+          <w:t>11</w:t>
         </w:r>
         <w:r>
           <w:rPr>
@@ -868,229 +869,19 @@
           <w:tab w:val="right" w:leader="dot" w:pos="9350"/>
         </w:tabs>
         <w:rPr>
-          <w:rFonts w:eastAsiaTheme="minorEastAsia"/>
+          <w:rFonts w:asciiTheme="minorHAnsi" w:eastAsiaTheme="minorEastAsia" w:hAnsiTheme="minorHAnsi"/>
           <w:noProof/>
           <w:lang w:val="en-AR"/>
         </w:rPr>
       </w:pPr>
-      <w:hyperlink w:anchor="_Toc167229702" w:history="1">
-        <w:r>
-          <w:rPr>
-            <w:rStyle w:val="Hyperlink"/>
-            <w:noProof/>
-          </w:rPr>
-          <w:t>Imputar datos faltantes</w:t>
-        </w:r>
-        <w:r>
-          <w:rPr>
-            <w:noProof/>
-            <w:webHidden/>
-          </w:rPr>
-          <w:tab/>
-        </w:r>
-        <w:r>
-          <w:rPr>
-            <w:noProof/>
-            <w:webHidden/>
-          </w:rPr>
-          <w:fldChar w:fldCharType="begin"/>
-        </w:r>
-        <w:r>
-          <w:rPr>
-            <w:noProof/>
-            <w:webHidden/>
-          </w:rPr>
-          <w:instrText xml:space="preserve"> PAGEREF _Toc167229702 \h </w:instrText>
-        </w:r>
-        <w:r>
-          <w:rPr>
-            <w:noProof/>
-            <w:webHidden/>
-          </w:rPr>
-        </w:r>
-        <w:r>
-          <w:rPr>
-            <w:noProof/>
-            <w:webHidden/>
-          </w:rPr>
-          <w:fldChar w:fldCharType="separate"/>
-        </w:r>
-        <w:r>
-          <w:rPr>
-            <w:noProof/>
-            <w:webHidden/>
-          </w:rPr>
-          <w:t>10</w:t>
-        </w:r>
-        <w:r>
-          <w:rPr>
-            <w:noProof/>
-            <w:webHidden/>
-          </w:rPr>
-          <w:fldChar w:fldCharType="end"/>
-        </w:r>
-      </w:hyperlink>
-    </w:p>
-    <w:p>
-      <w:pPr>
-        <w:pStyle w:val="TOC3"/>
-        <w:tabs>
-          <w:tab w:val="right" w:leader="dot" w:pos="9350"/>
-        </w:tabs>
-        <w:rPr>
-          <w:rFonts w:eastAsiaTheme="minorEastAsia"/>
-          <w:noProof/>
-          <w:lang w:val="en-AR"/>
-        </w:rPr>
-      </w:pPr>
-      <w:hyperlink w:anchor="_Toc167229703" w:history="1">
-        <w:r>
-          <w:rPr>
-            <w:rStyle w:val="Hyperlink"/>
-            <w:noProof/>
-          </w:rPr>
-          <w:t>Segmentar el estudio</w:t>
-        </w:r>
-        <w:r>
-          <w:rPr>
-            <w:noProof/>
-            <w:webHidden/>
-          </w:rPr>
-          <w:tab/>
-        </w:r>
-        <w:r>
-          <w:rPr>
-            <w:noProof/>
-            <w:webHidden/>
-          </w:rPr>
-          <w:fldChar w:fldCharType="begin"/>
-        </w:r>
-        <w:r>
-          <w:rPr>
-            <w:noProof/>
-            <w:webHidden/>
-          </w:rPr>
-          <w:instrText xml:space="preserve"> PAGEREF _Toc167229703 \h </w:instrText>
-        </w:r>
-        <w:r>
-          <w:rPr>
-            <w:noProof/>
-            <w:webHidden/>
-          </w:rPr>
-        </w:r>
-        <w:r>
-          <w:rPr>
-            <w:noProof/>
-            <w:webHidden/>
-          </w:rPr>
-          <w:fldChar w:fldCharType="separate"/>
-        </w:r>
-        <w:r>
-          <w:rPr>
-            <w:noProof/>
-            <w:webHidden/>
-          </w:rPr>
-          <w:t>10</w:t>
-        </w:r>
-        <w:r>
-          <w:rPr>
-            <w:noProof/>
-            <w:webHidden/>
-          </w:rPr>
-          <w:fldChar w:fldCharType="end"/>
-        </w:r>
-      </w:hyperlink>
-    </w:p>
-    <w:p>
-      <w:pPr>
-        <w:pStyle w:val="TOC3"/>
-        <w:tabs>
-          <w:tab w:val="right" w:leader="dot" w:pos="9350"/>
-        </w:tabs>
-        <w:rPr>
-          <w:rFonts w:eastAsiaTheme="minorEastAsia"/>
-          <w:noProof/>
-          <w:lang w:val="en-AR"/>
-        </w:rPr>
-      </w:pPr>
-      <w:hyperlink w:anchor="_Toc167229704" w:history="1">
-        <w:r>
-          <w:rPr>
-            <w:rStyle w:val="Hyperlink"/>
-            <w:noProof/>
-          </w:rPr>
-          <w:t>Esquema mixto</w:t>
-        </w:r>
-        <w:r>
-          <w:rPr>
-            <w:noProof/>
-            <w:webHidden/>
-          </w:rPr>
-          <w:tab/>
-        </w:r>
-        <w:r>
-          <w:rPr>
-            <w:noProof/>
-            <w:webHidden/>
-          </w:rPr>
-          <w:fldChar w:fldCharType="begin"/>
-        </w:r>
-        <w:r>
-          <w:rPr>
-            <w:noProof/>
-            <w:webHidden/>
-          </w:rPr>
-          <w:instrText xml:space="preserve"> PAGEREF _Toc167229704 \h </w:instrText>
-        </w:r>
-        <w:r>
-          <w:rPr>
-            <w:noProof/>
-            <w:webHidden/>
-          </w:rPr>
-        </w:r>
-        <w:r>
-          <w:rPr>
-            <w:noProof/>
-            <w:webHidden/>
-          </w:rPr>
-          <w:fldChar w:fldCharType="separate"/>
-        </w:r>
-        <w:r>
-          <w:rPr>
-            <w:noProof/>
-            <w:webHidden/>
-          </w:rPr>
-          <w:t>11</w:t>
-        </w:r>
-        <w:r>
-          <w:rPr>
-            <w:noProof/>
-            <w:webHidden/>
-          </w:rPr>
-          <w:fldChar w:fldCharType="end"/>
-        </w:r>
-      </w:hyperlink>
-    </w:p>
-    <w:p>
-      <w:pPr>
-        <w:pStyle w:val="TOC3"/>
-        <w:tabs>
-          <w:tab w:val="right" w:leader="dot" w:pos="9350"/>
-        </w:tabs>
-        <w:rPr>
-          <w:rFonts w:eastAsiaTheme="minorEastAsia"/>
-          <w:noProof/>
-          <w:lang w:val="en-AR"/>
-        </w:rPr>
-      </w:pPr>
-      <w:hyperlink w:anchor="_Toc167229705" w:history="1">
+      <w:hyperlink w:anchor="_Toc167234514" w:history="1">
         <w:r>
           <w:rPr>
             <w:rStyle w:val="Hyperlink"/>
             <w:rFonts w:eastAsia="Times New Roman"/>
             <w:noProof/>
           </w:rPr>
-          <w:t>Técnicas de clustering</w:t>
+          <w:t>Análisis de series temporales</w:t>
         </w:r>
         <w:r>
           <w:rPr>
@@ -1111,78 +902,7 @@
             <w:noProof/>
             <w:webHidden/>
           </w:rPr>
-          <w:instrText xml:space="preserve"> PAGEREF _Toc167229705 \h </w:instrText>
-        </w:r>
-        <w:r>
-          <w:rPr>
-            <w:noProof/>
-            <w:webHidden/>
-          </w:rPr>
-        </w:r>
-        <w:r>
-          <w:rPr>
-            <w:noProof/>
-            <w:webHidden/>
-          </w:rPr>
-          <w:fldChar w:fldCharType="separate"/>
-        </w:r>
-        <w:r>
-          <w:rPr>
-            <w:noProof/>
-            <w:webHidden/>
-          </w:rPr>
-          <w:t>11</w:t>
-        </w:r>
-        <w:r>
-          <w:rPr>
-            <w:noProof/>
-            <w:webHidden/>
-          </w:rPr>
-          <w:fldChar w:fldCharType="end"/>
-        </w:r>
-      </w:hyperlink>
-    </w:p>
-    <w:p>
-      <w:pPr>
-        <w:pStyle w:val="TOC3"/>
-        <w:tabs>
-          <w:tab w:val="right" w:leader="dot" w:pos="9350"/>
-        </w:tabs>
-        <w:rPr>
-          <w:rFonts w:eastAsiaTheme="minorEastAsia"/>
-          <w:noProof/>
-          <w:lang w:val="en-AR"/>
-        </w:rPr>
-      </w:pPr>
-      <w:hyperlink w:anchor="_Toc167229706" w:history="1">
-        <w:r>
-          <w:rPr>
-            <w:rStyle w:val="Hyperlink"/>
-            <w:rFonts w:eastAsia="Times New Roman"/>
-            <w:noProof/>
-          </w:rPr>
-          <w:t>Análisis de series temporales</w:t>
-        </w:r>
-        <w:r>
-          <w:rPr>
-            <w:noProof/>
-            <w:webHidden/>
-          </w:rPr>
-          <w:tab/>
-        </w:r>
-        <w:r>
-          <w:rPr>
-            <w:noProof/>
-            <w:webHidden/>
-          </w:rPr>
-          <w:fldChar w:fldCharType="begin"/>
-        </w:r>
-        <w:r>
-          <w:rPr>
-            <w:noProof/>
-            <w:webHidden/>
-          </w:rPr>
-          <w:instrText xml:space="preserve"> PAGEREF _Toc167229706 \h </w:instrText>
+          <w:instrText xml:space="preserve"> PAGEREF _Toc167234514 \h </w:instrText>
         </w:r>
         <w:r>
           <w:rPr>
@@ -1220,12 +940,12 @@
           <w:tab w:val="right" w:leader="dot" w:pos="9350"/>
         </w:tabs>
         <w:rPr>
-          <w:rFonts w:eastAsiaTheme="minorEastAsia"/>
+          <w:rFonts w:asciiTheme="minorHAnsi" w:eastAsiaTheme="minorEastAsia" w:hAnsiTheme="minorHAnsi"/>
           <w:noProof/>
           <w:lang w:val="en-AR"/>
         </w:rPr>
       </w:pPr>
-      <w:hyperlink w:anchor="_Toc167229707" w:history="1">
+      <w:hyperlink w:anchor="_Toc167234515" w:history="1">
         <w:r>
           <w:rPr>
             <w:rStyle w:val="Hyperlink"/>
@@ -1253,7 +973,7 @@
             <w:noProof/>
             <w:webHidden/>
           </w:rPr>
-          <w:instrText xml:space="preserve"> PAGEREF _Toc167229707 \h </w:instrText>
+          <w:instrText xml:space="preserve"> PAGEREF _Toc167234515 \h </w:instrText>
         </w:r>
         <w:r>
           <w:rPr>
@@ -1273,7 +993,7 @@
             <w:noProof/>
             <w:webHidden/>
           </w:rPr>
-          <w:t>11</w:t>
+          <w:t>12</w:t>
         </w:r>
         <w:r>
           <w:rPr>
@@ -1291,19 +1011,19 @@
           <w:tab w:val="right" w:leader="dot" w:pos="9350"/>
         </w:tabs>
         <w:rPr>
-          <w:rFonts w:eastAsiaTheme="minorEastAsia"/>
+          <w:rFonts w:asciiTheme="minorHAnsi" w:eastAsiaTheme="minorEastAsia" w:hAnsiTheme="minorHAnsi"/>
           <w:noProof/>
           <w:lang w:val="en-AR"/>
         </w:rPr>
       </w:pPr>
-      <w:hyperlink w:anchor="_Toc167229708" w:history="1">
+      <w:hyperlink w:anchor="_Toc167234516" w:history="1">
         <w:r>
           <w:rPr>
             <w:rStyle w:val="Hyperlink"/>
             <w:rFonts w:eastAsia="Times New Roman"/>
             <w:noProof/>
           </w:rPr>
-          <w:t>Bibiografía y Referencias</w:t>
+          <w:t>Bibliografía y Referencias</w:t>
         </w:r>
         <w:r>
           <w:rPr>
@@ -1324,7 +1044,7 @@
             <w:noProof/>
             <w:webHidden/>
           </w:rPr>
-          <w:instrText xml:space="preserve"> PAGEREF _Toc167229708 \h </w:instrText>
+          <w:instrText xml:space="preserve"> PAGEREF _Toc167234516 \h </w:instrText>
         </w:r>
         <w:r>
           <w:rPr>
@@ -1375,7 +1095,7 @@
       <w:pPr>
         <w:pStyle w:val="Heading1"/>
       </w:pPr>
-      <w:bookmarkStart w:id="0" w:name="_Toc167229694"/>
+      <w:bookmarkStart w:id="0" w:name="_Toc167234506"/>
       <w:r>
         <w:lastRenderedPageBreak/>
         <w:t>Introducción</w:t>
@@ -1386,410 +1106,505 @@
       <w:pPr>
         <w:jc w:val="both"/>
         <w:rPr>
+          <w:rFonts w:cs="Arial"/>
+        </w:rPr>
+      </w:pPr>
+      <w:r>
+        <w:rPr>
+          <w:rFonts w:cs="Arial"/>
+        </w:rPr>
+        <w:t xml:space="preserve">El desarrollo socioeconómico de </w:t>
+      </w:r>
+      <w:r>
+        <w:rPr>
+          <w:rFonts w:cs="Arial"/>
+        </w:rPr>
+        <w:t xml:space="preserve">los </w:t>
+      </w:r>
+      <w:r>
+        <w:rPr>
+          <w:rFonts w:cs="Arial"/>
+        </w:rPr>
+        <w:t xml:space="preserve">países está determinado por una interacción compleja de factores. Este estudio se enfoca en identificar y comparar los factores más influyentes sobre las tendencias de crecimiento de Argentina, utilizando como referencia países con desarrollos similares </w:t>
+      </w:r>
+      <w:r>
+        <w:rPr>
+          <w:rFonts w:cs="Arial"/>
+        </w:rPr>
+        <w:t xml:space="preserve">tanto </w:t>
+      </w:r>
+      <w:r>
+        <w:rPr>
+          <w:rFonts w:cs="Arial"/>
+        </w:rPr>
+        <w:t xml:space="preserve">en Latinoamérica </w:t>
+      </w:r>
+      <w:r>
+        <w:rPr>
+          <w:rFonts w:cs="Arial"/>
+        </w:rPr>
+        <w:t xml:space="preserve">como en </w:t>
+      </w:r>
+      <w:r>
+        <w:rPr>
+          <w:rFonts w:cs="Arial"/>
+        </w:rPr>
+        <w:t xml:space="preserve">otras regiones seleccionadas. </w:t>
+      </w:r>
+    </w:p>
+    <w:p>
+      <w:pPr>
+        <w:rPr>
+          <w:rFonts w:cs="Arial"/>
+        </w:rPr>
+      </w:pPr>
+      <w:r>
+        <w:rPr>
+          <w:rFonts w:cs="Arial"/>
+        </w:rPr>
+        <w:t xml:space="preserve">El caso </w:t>
+      </w:r>
+      <w:r>
+        <w:rPr>
+          <w:rFonts w:cs="Arial"/>
+        </w:rPr>
+        <w:t>argentino</w:t>
+      </w:r>
+      <w:r>
+        <w:rPr>
+          <w:rFonts w:cs="Arial"/>
+        </w:rPr>
+        <w:t xml:space="preserve"> es estudiado </w:t>
+      </w:r>
+      <w:r>
+        <w:rPr>
+          <w:rFonts w:cs="Arial"/>
+        </w:rPr>
+        <w:t xml:space="preserve">a lo largo de todo el mundo por sus particularidades. </w:t>
+      </w:r>
+      <w:r>
+        <w:rPr>
+          <w:rFonts w:cs="Arial"/>
+        </w:rPr>
+        <w:t xml:space="preserve">Gonzalez (2012) utiliza modelos de series temporales para estimar los efectos de las privatizaciones y la </w:t>
+      </w:r>
+      <w:r>
+        <w:rPr>
+          <w:rFonts w:cs="Arial"/>
+        </w:rPr>
+        <w:t>inversión</w:t>
+      </w:r>
+      <w:r>
+        <w:rPr>
+          <w:rFonts w:cs="Arial"/>
+        </w:rPr>
+        <w:t xml:space="preserve"> directa extranjera </w:t>
+      </w:r>
+      <w:r>
+        <w:rPr>
+          <w:rFonts w:cs="Arial"/>
+        </w:rPr>
+        <w:t>sobre</w:t>
+      </w:r>
+      <w:r>
+        <w:rPr>
+          <w:rFonts w:cs="Arial"/>
+        </w:rPr>
+        <w:t xml:space="preserve"> el crecimiento del </w:t>
+      </w:r>
+      <w:r>
+        <w:rPr>
+          <w:rFonts w:cs="Arial"/>
+        </w:rPr>
+        <w:t>país</w:t>
+      </w:r>
+      <w:r>
+        <w:rPr>
+          <w:rFonts w:cs="Arial"/>
+        </w:rPr>
+        <w:t xml:space="preserve"> en el periodo1971–2000</w:t>
+      </w:r>
+      <w:r>
+        <w:rPr>
+          <w:rFonts w:cs="Arial"/>
+        </w:rPr>
+        <w:t xml:space="preserve">; mientras que Taylor (1994) hace un estudio </w:t>
+      </w:r>
+      <w:r>
+        <w:rPr>
+          <w:rFonts w:cs="Arial"/>
+        </w:rPr>
+        <w:t>histórico</w:t>
+      </w:r>
+      <w:r>
+        <w:rPr>
+          <w:rFonts w:cs="Arial"/>
+        </w:rPr>
+        <w:t xml:space="preserve"> de nuestra performance </w:t>
+      </w:r>
+      <w:r>
+        <w:rPr>
+          <w:rFonts w:cs="Arial"/>
+        </w:rPr>
+        <w:t>económica</w:t>
+      </w:r>
+      <w:r>
+        <w:rPr>
+          <w:rFonts w:cs="Arial"/>
+        </w:rPr>
+        <w:t xml:space="preserve"> </w:t>
+      </w:r>
+      <w:r>
+        <w:rPr>
+          <w:rFonts w:cs="Arial"/>
+        </w:rPr>
+        <w:t>caracterizando</w:t>
+      </w:r>
+      <w:r>
+        <w:rPr>
+          <w:rFonts w:cs="Arial"/>
+        </w:rPr>
+        <w:t xml:space="preserve"> 3 etapas: pre-1913, 1913-1930s y 1930s-1950s</w:t>
+      </w:r>
+      <w:r>
+        <w:rPr>
+          <w:rFonts w:cs="Arial"/>
+        </w:rPr>
+        <w:t>.</w:t>
+      </w:r>
+      <w:r>
+        <w:rPr>
+          <w:rFonts w:cs="Arial"/>
+        </w:rPr>
+        <w:t xml:space="preserve"> Asimismo, </w:t>
+      </w:r>
+      <w:r>
+        <w:rPr>
+          <w:rFonts w:cs="Arial"/>
+        </w:rPr>
+        <w:t xml:space="preserve">Weisskoff (1970) intenta responder la pregunta de si el crecimiento </w:t>
+      </w:r>
+      <w:r>
+        <w:rPr>
+          <w:rFonts w:cs="Arial"/>
+        </w:rPr>
+        <w:t>económico</w:t>
+      </w:r>
+      <w:r>
+        <w:rPr>
+          <w:rFonts w:cs="Arial"/>
+        </w:rPr>
+        <w:t xml:space="preserve"> en </w:t>
+      </w:r>
+      <w:r>
+        <w:rPr>
+          <w:rFonts w:cs="Arial"/>
+        </w:rPr>
+        <w:t>países</w:t>
+      </w:r>
+      <w:r>
+        <w:rPr>
+          <w:rFonts w:cs="Arial"/>
+        </w:rPr>
+        <w:t xml:space="preserve"> en desarrollo llevo a inequidades en la distribución del ingreso, analizando en detalle los casos de  Puerto Rico, Argentina y </w:t>
+      </w:r>
+      <w:r>
+        <w:rPr>
+          <w:rFonts w:cs="Arial"/>
+        </w:rPr>
+        <w:t>México</w:t>
+      </w:r>
+      <w:r>
+        <w:rPr>
+          <w:rFonts w:cs="Arial"/>
+        </w:rPr>
+        <w:t>.</w:t>
+      </w:r>
+      <w:r>
+        <w:rPr>
+          <w:rFonts w:cs="Arial"/>
+        </w:rPr>
+        <w:tab/>
+      </w:r>
+      <w:r>
+        <w:rPr>
+          <w:rFonts w:cs="Arial"/>
+        </w:rPr>
+        <w:tab/>
+      </w:r>
+    </w:p>
+    <w:p>
+      <w:pPr>
+        <w:jc w:val="both"/>
+        <w:rPr>
+          <w:rFonts w:cs="Arial"/>
+        </w:rPr>
+      </w:pPr>
+      <w:r>
+        <w:rPr>
+          <w:rFonts w:cs="Arial"/>
+        </w:rPr>
+        <w:t>Con una perspectiva práctica, busca</w:t>
+      </w:r>
+      <w:r>
+        <w:rPr>
+          <w:rFonts w:cs="Arial"/>
+        </w:rPr>
+        <w:t>mos</w:t>
+      </w:r>
+      <w:r>
+        <w:rPr>
+          <w:rFonts w:cs="Arial"/>
+        </w:rPr>
+        <w:t xml:space="preserve"> proporcionar datos relevantes que puedan servir como referencia en la elaboración de estudios futuros. Nos centraremos en comprender: ¿Qué </w:t>
+      </w:r>
+      <w:r>
+        <w:rPr>
+          <w:rFonts w:cs="Arial"/>
+        </w:rPr>
+        <w:t>indicadores que dan cuenta de factores socioeconómicos</w:t>
+      </w:r>
+      <w:r>
+        <w:rPr>
+          <w:rFonts w:cs="Arial"/>
+        </w:rPr>
+        <w:t xml:space="preserve"> han influido significativamente en </w:t>
+      </w:r>
+      <w:r>
+        <w:rPr>
+          <w:rFonts w:cs="Arial"/>
+        </w:rPr>
+        <w:t>el desarrollo</w:t>
+      </w:r>
+      <w:r>
+        <w:rPr>
+          <w:rFonts w:cs="Arial"/>
+        </w:rPr>
+        <w:t xml:space="preserve"> de Argentina durante las últimas seis décadas y cuál es su correlato en países con desarrollos comparables?</w:t>
+      </w:r>
+    </w:p>
+    <w:p>
+      <w:pPr>
+        <w:pStyle w:val="Heading1"/>
+        <w:rPr>
           <w:rFonts w:ascii="Arial" w:hAnsi="Arial" w:cs="Arial"/>
         </w:rPr>
       </w:pPr>
+      <w:bookmarkStart w:id="1" w:name="_Toc167234507"/>
       <w:r>
         <w:rPr>
           <w:rFonts w:ascii="Arial" w:hAnsi="Arial" w:cs="Arial"/>
         </w:rPr>
-        <w:t xml:space="preserve">El desarrollo socioeconómico de </w:t>
+        <w:t>Métodos</w:t>
       </w:r>
       <w:r>
         <w:rPr>
           <w:rFonts w:ascii="Arial" w:hAnsi="Arial" w:cs="Arial"/>
         </w:rPr>
-        <w:t xml:space="preserve">los </w:t>
-      </w:r>
-      <w:r>
-        <w:rPr>
-          <w:rFonts w:ascii="Arial" w:hAnsi="Arial" w:cs="Arial"/>
-        </w:rPr>
-        <w:t xml:space="preserve">países está determinado por una interacción compleja de factores. Este estudio se enfoca en identificar y comparar los factores más influyentes sobre las tendencias de crecimiento de Argentina, utilizando como referencia países con desarrollos similares </w:t>
-      </w:r>
-      <w:r>
-        <w:rPr>
-          <w:rFonts w:ascii="Arial" w:hAnsi="Arial" w:cs="Arial"/>
-        </w:rPr>
-        <w:t xml:space="preserve">tanto </w:t>
-      </w:r>
-      <w:r>
-        <w:rPr>
-          <w:rFonts w:ascii="Arial" w:hAnsi="Arial" w:cs="Arial"/>
-        </w:rPr>
-        <w:t xml:space="preserve">en Latinoamérica </w:t>
-      </w:r>
-      <w:r>
-        <w:rPr>
-          <w:rFonts w:ascii="Arial" w:hAnsi="Arial" w:cs="Arial"/>
-        </w:rPr>
-        <w:t xml:space="preserve">como en </w:t>
-      </w:r>
-      <w:r>
-        <w:rPr>
-          <w:rFonts w:ascii="Arial" w:hAnsi="Arial" w:cs="Arial"/>
-        </w:rPr>
-        <w:t xml:space="preserve">otras regiones seleccionadas. </w:t>
-      </w:r>
-    </w:p>
-    <w:p>
-      <w:pPr>
-        <w:rPr>
-          <w:rFonts w:ascii="Arial" w:hAnsi="Arial" w:cs="Arial"/>
-        </w:rPr>
-      </w:pPr>
-      <w:r>
-        <w:rPr>
-          <w:rFonts w:ascii="Arial" w:hAnsi="Arial" w:cs="Arial"/>
-        </w:rPr>
-        <w:t xml:space="preserve">El caso </w:t>
-      </w:r>
-      <w:r>
-        <w:rPr>
-          <w:rFonts w:ascii="Arial" w:hAnsi="Arial" w:cs="Arial"/>
-        </w:rPr>
-        <w:t>argentino</w:t>
-      </w:r>
-      <w:r>
-        <w:rPr>
-          <w:rFonts w:ascii="Arial" w:hAnsi="Arial" w:cs="Arial"/>
-        </w:rPr>
-        <w:t xml:space="preserve"> es estudiado </w:t>
-      </w:r>
-      <w:r>
-        <w:rPr>
-          <w:rFonts w:ascii="Arial" w:hAnsi="Arial" w:cs="Arial"/>
-        </w:rPr>
-        <w:t xml:space="preserve">a lo largo de todo el mundo por sus particularidades. </w:t>
-      </w:r>
-      <w:r>
-        <w:rPr>
-          <w:rFonts w:ascii="Arial" w:hAnsi="Arial" w:cs="Arial"/>
-        </w:rPr>
-        <w:t xml:space="preserve">Gonzalez (2012) utiliza modelos de series temporales para estimar los efectos de las privatizaciones y la </w:t>
-      </w:r>
-      <w:r>
-        <w:rPr>
-          <w:rFonts w:ascii="Arial" w:hAnsi="Arial" w:cs="Arial"/>
-        </w:rPr>
-        <w:t>inversión</w:t>
-      </w:r>
-      <w:r>
-        <w:rPr>
-          <w:rFonts w:ascii="Arial" w:hAnsi="Arial" w:cs="Arial"/>
-        </w:rPr>
-        <w:t xml:space="preserve"> directa extranjera </w:t>
-      </w:r>
-      <w:r>
-        <w:rPr>
-          <w:rFonts w:ascii="Arial" w:hAnsi="Arial" w:cs="Arial"/>
-        </w:rPr>
-        <w:t>sobre</w:t>
-      </w:r>
-      <w:r>
-        <w:rPr>
-          <w:rFonts w:ascii="Arial" w:hAnsi="Arial" w:cs="Arial"/>
-        </w:rPr>
-        <w:t xml:space="preserve"> el crecimiento del </w:t>
-      </w:r>
-      <w:r>
-        <w:rPr>
-          <w:rFonts w:ascii="Arial" w:hAnsi="Arial" w:cs="Arial"/>
-        </w:rPr>
-        <w:t>país</w:t>
-      </w:r>
-      <w:r>
-        <w:rPr>
-          <w:rFonts w:ascii="Arial" w:hAnsi="Arial" w:cs="Arial"/>
-        </w:rPr>
-        <w:t xml:space="preserve"> en el periodo1971–2000</w:t>
-      </w:r>
-      <w:r>
-        <w:rPr>
-          <w:rFonts w:ascii="Arial" w:hAnsi="Arial" w:cs="Arial"/>
-        </w:rPr>
-        <w:t xml:space="preserve">; mientras que Taylor (1994) hace un estudio </w:t>
-      </w:r>
-      <w:r>
-        <w:rPr>
-          <w:rFonts w:ascii="Arial" w:hAnsi="Arial" w:cs="Arial"/>
-        </w:rPr>
-        <w:t>histórico</w:t>
-      </w:r>
-      <w:r>
-        <w:rPr>
-          <w:rFonts w:ascii="Arial" w:hAnsi="Arial" w:cs="Arial"/>
-        </w:rPr>
-        <w:t xml:space="preserve"> de nuestra performance </w:t>
-      </w:r>
-      <w:r>
-        <w:rPr>
-          <w:rFonts w:ascii="Arial" w:hAnsi="Arial" w:cs="Arial"/>
-        </w:rPr>
-        <w:t>económica</w:t>
-      </w:r>
-      <w:r>
-        <w:rPr>
-          <w:rFonts w:ascii="Arial" w:hAnsi="Arial" w:cs="Arial"/>
+        <w:t xml:space="preserve"> y Materiales</w:t>
+      </w:r>
+      <w:bookmarkEnd w:id="1"/>
+    </w:p>
+    <w:p>
+      <w:pPr>
+        <w:pStyle w:val="Heading2"/>
+      </w:pPr>
+      <w:bookmarkStart w:id="2" w:name="_Toc167234508"/>
+      <w:r>
+        <w:t>Datos</w:t>
+      </w:r>
+      <w:bookmarkEnd w:id="2"/>
+    </w:p>
+    <w:p>
+      <w:pPr>
+        <w:rPr>
+          <w:rFonts w:cs="Arial"/>
+        </w:rPr>
+      </w:pPr>
+      <w:r>
+        <w:rPr>
+          <w:rFonts w:cs="Arial"/>
+        </w:rPr>
+        <w:t>Utilizaremos un conjunto de datos del Banco Mundial que comprende 1,463 indicadores, organizados en 20 áreas clave, como Educación</w:t>
+      </w:r>
+      <w:r>
+        <w:rPr>
+          <w:rFonts w:cs="Arial"/>
+        </w:rPr>
+        <w:t>;</w:t>
+      </w:r>
+      <w:r>
+        <w:rPr>
+          <w:rFonts w:cs="Arial"/>
+        </w:rPr>
+        <w:t xml:space="preserve"> Ciencia y Tecnología</w:t>
+      </w:r>
+      <w:r>
+        <w:rPr>
+          <w:rFonts w:cs="Arial"/>
+        </w:rPr>
+        <w:t>;</w:t>
+      </w:r>
+      <w:r>
+        <w:rPr>
+          <w:rFonts w:cs="Arial"/>
+        </w:rPr>
+        <w:t xml:space="preserve"> y Crecimiento Económico</w:t>
+      </w:r>
+      <w:r>
+        <w:rPr>
+          <w:rFonts w:cs="Arial"/>
+        </w:rPr>
+        <w:t>;</w:t>
+      </w:r>
+      <w:r>
+        <w:rPr>
+          <w:rFonts w:cs="Arial"/>
+        </w:rPr>
+        <w:t xml:space="preserve"> cubriendo el período de 1960 a 202</w:t>
+      </w:r>
+      <w:r>
+        <w:rPr>
+          <w:rFonts w:cs="Arial"/>
+        </w:rPr>
+        <w:t>3</w:t>
+      </w:r>
+      <w:r>
+        <w:rPr>
+          <w:rStyle w:val="FootnoteReference"/>
+          <w:rFonts w:cs="Arial"/>
+        </w:rPr>
+        <w:footnoteReference w:id="1"/>
+      </w:r>
+      <w:r>
+        <w:rPr>
+          <w:rFonts w:cs="Arial"/>
+        </w:rPr>
+        <w:t xml:space="preserve">. Los conjuntos de datos están disponibles para su descarga en el siguiente </w:t>
+      </w:r>
+      <w:hyperlink r:id="rId8" w:tgtFrame="_new" w:history="1">
+        <w:r>
+          <w:rPr>
+            <w:rStyle w:val="Hyperlink"/>
+            <w:rFonts w:cs="Arial"/>
+            <w:bdr w:val="single" w:sz="2" w:space="0" w:color="E3E3E3" w:frame="1"/>
+          </w:rPr>
+          <w:t>enlace</w:t>
+        </w:r>
+      </w:hyperlink>
+      <w:r>
+        <w:rPr>
+          <w:rFonts w:cs="Arial"/>
+        </w:rPr>
+        <w:t>.</w:t>
+      </w:r>
+    </w:p>
+    <w:p>
+      <w:pPr>
+        <w:rPr>
+          <w:rFonts w:cs="Arial"/>
+        </w:rPr>
+      </w:pPr>
+      <w:r>
+        <w:rPr>
+          <w:rFonts w:cs="Arial"/>
+        </w:rPr>
+        <w:t xml:space="preserve">En el sitio web del Banco Mundial, los datos se almacenan y acceden de manera individual; es decir, cada indicador se encuentra en </w:t>
+      </w:r>
+      <w:r>
+        <w:rPr>
+          <w:rFonts w:cs="Arial"/>
+        </w:rPr>
+        <w:t>su propio</w:t>
+      </w:r>
+      <w:r>
+        <w:rPr>
+          <w:rFonts w:cs="Arial"/>
+        </w:rPr>
+        <w:t xml:space="preserve"> archivo Excel con información correspondiente a todos los países y todos los años. </w:t>
+      </w:r>
+      <w:r>
+        <w:rPr>
+          <w:rFonts w:cs="Arial"/>
+        </w:rPr>
+        <w:t>U</w:t>
+      </w:r>
+      <w:r>
+        <w:rPr>
+          <w:rFonts w:cs="Arial"/>
+        </w:rPr>
+        <w:t xml:space="preserve">n mismo indicador puede pertenecer a varias áreas. En la </w:t>
+      </w:r>
+      <w:r>
+        <w:rPr>
+          <w:rFonts w:cs="Arial"/>
+        </w:rPr>
+        <w:fldChar w:fldCharType="begin"/>
+      </w:r>
+      <w:r>
+        <w:rPr>
+          <w:rFonts w:cs="Arial"/>
+        </w:rPr>
+        <w:instrText xml:space="preserve"> REF _Ref167216145 \h </w:instrText>
+      </w:r>
+      <w:r>
+        <w:rPr>
+          <w:rFonts w:cs="Arial"/>
+        </w:rPr>
+      </w:r>
+      <w:r>
+        <w:rPr>
+          <w:rFonts w:cs="Arial"/>
+        </w:rPr>
+        <w:instrText xml:space="preserve"> \* MERGEFORMAT </w:instrText>
+      </w:r>
+      <w:r>
+        <w:rPr>
+          <w:rFonts w:cs="Arial"/>
+        </w:rPr>
+        <w:fldChar w:fldCharType="separate"/>
+      </w:r>
+      <w:r>
+        <w:rPr>
+          <w:rFonts w:cs="Arial"/>
+        </w:rPr>
+        <w:t xml:space="preserve">Figura </w:t>
+      </w:r>
+      <w:r>
+        <w:rPr>
+          <w:rFonts w:cs="Arial"/>
+          <w:noProof/>
+        </w:rPr>
+        <w:t>1</w:t>
+      </w:r>
+      <w:r>
+        <w:rPr>
+          <w:rFonts w:cs="Arial"/>
+        </w:rPr>
+        <w:fldChar w:fldCharType="end"/>
+      </w:r>
+      <w:r>
+        <w:rPr>
+          <w:rFonts w:cs="Arial"/>
         </w:rPr>
         <w:t xml:space="preserve"> </w:t>
       </w:r>
       <w:r>
         <w:rPr>
-          <w:rFonts w:ascii="Arial" w:hAnsi="Arial" w:cs="Arial"/>
-        </w:rPr>
-        <w:t>caracterizando</w:t>
-      </w:r>
-      <w:r>
-        <w:rPr>
-          <w:rFonts w:ascii="Arial" w:hAnsi="Arial" w:cs="Arial"/>
-        </w:rPr>
-        <w:t xml:space="preserve"> 3 etapas: pre-1913, 1913-1930s y 1930s-1950s</w:t>
-      </w:r>
-      <w:r>
-        <w:rPr>
-          <w:rFonts w:ascii="Arial" w:hAnsi="Arial" w:cs="Arial"/>
-        </w:rPr>
-        <w:t>.</w:t>
-      </w:r>
-      <w:r>
-        <w:rPr>
-          <w:rFonts w:ascii="Arial" w:hAnsi="Arial" w:cs="Arial"/>
-        </w:rPr>
-        <w:t xml:space="preserve"> Asimismo, </w:t>
-      </w:r>
-      <w:r>
-        <w:rPr>
-          <w:rFonts w:ascii="Arial" w:hAnsi="Arial" w:cs="Arial"/>
-        </w:rPr>
-        <w:t xml:space="preserve">Weisskoff (1970) intenta responder la pregunta de si el crecimiento </w:t>
-      </w:r>
-      <w:r>
-        <w:rPr>
-          <w:rFonts w:ascii="Arial" w:hAnsi="Arial" w:cs="Arial"/>
-        </w:rPr>
-        <w:t>económico</w:t>
-      </w:r>
-      <w:r>
-        <w:rPr>
-          <w:rFonts w:ascii="Arial" w:hAnsi="Arial" w:cs="Arial"/>
-        </w:rPr>
-        <w:t xml:space="preserve"> en </w:t>
-      </w:r>
-      <w:r>
-        <w:rPr>
-          <w:rFonts w:ascii="Arial" w:hAnsi="Arial" w:cs="Arial"/>
-        </w:rPr>
-        <w:t>países</w:t>
-      </w:r>
-      <w:r>
-        <w:rPr>
-          <w:rFonts w:ascii="Arial" w:hAnsi="Arial" w:cs="Arial"/>
-        </w:rPr>
-        <w:t xml:space="preserve"> en desarrollo llevo a inequidades en la distribución del ingreso, analizando en detalle los casos de  Puerto Rico, Argentina y </w:t>
-      </w:r>
-      <w:r>
-        <w:rPr>
-          <w:rFonts w:ascii="Arial" w:hAnsi="Arial" w:cs="Arial"/>
-        </w:rPr>
-        <w:t>México</w:t>
-      </w:r>
-      <w:r>
-        <w:rPr>
-          <w:rFonts w:ascii="Arial" w:hAnsi="Arial" w:cs="Arial"/>
-        </w:rPr>
-        <w:t>.</w:t>
-      </w:r>
-      <w:r>
-        <w:rPr>
-          <w:rFonts w:ascii="Arial" w:hAnsi="Arial" w:cs="Arial"/>
-        </w:rPr>
-        <w:tab/>
-      </w:r>
-      <w:r>
-        <w:rPr>
-          <w:rFonts w:ascii="Arial" w:hAnsi="Arial" w:cs="Arial"/>
-        </w:rPr>
-        <w:tab/>
-      </w:r>
-    </w:p>
-    <w:p>
-      <w:pPr>
-        <w:jc w:val="both"/>
-        <w:rPr>
-          <w:rFonts w:ascii="Arial" w:hAnsi="Arial" w:cs="Arial"/>
-        </w:rPr>
-      </w:pPr>
-      <w:r>
-        <w:rPr>
-          <w:rFonts w:ascii="Arial" w:hAnsi="Arial" w:cs="Arial"/>
-        </w:rPr>
-        <w:t>Con una perspectiva práctica, busca</w:t>
-      </w:r>
-      <w:r>
-        <w:rPr>
-          <w:rFonts w:ascii="Arial" w:hAnsi="Arial" w:cs="Arial"/>
-        </w:rPr>
-        <w:t>mos</w:t>
-      </w:r>
-      <w:r>
-        <w:rPr>
-          <w:rFonts w:ascii="Arial" w:hAnsi="Arial" w:cs="Arial"/>
-        </w:rPr>
-        <w:t xml:space="preserve"> proporcionar datos relevantes que puedan servir como referencia en la elaboración de estudios futuros. Nos centraremos en comprender: ¿Qué </w:t>
-      </w:r>
-      <w:r>
-        <w:rPr>
-          <w:rFonts w:ascii="Arial" w:hAnsi="Arial" w:cs="Arial"/>
-        </w:rPr>
-        <w:t>indicadores que dan cuenta de factores socioeconómicos</w:t>
-      </w:r>
-      <w:r>
-        <w:rPr>
-          <w:rFonts w:ascii="Arial" w:hAnsi="Arial" w:cs="Arial"/>
-        </w:rPr>
-        <w:t xml:space="preserve"> han influido significativamente en </w:t>
-      </w:r>
-      <w:r>
-        <w:rPr>
-          <w:rFonts w:ascii="Arial" w:hAnsi="Arial" w:cs="Arial"/>
-        </w:rPr>
-        <w:t>el desarrollo</w:t>
-      </w:r>
-      <w:r>
-        <w:rPr>
-          <w:rFonts w:ascii="Arial" w:hAnsi="Arial" w:cs="Arial"/>
-        </w:rPr>
-        <w:t xml:space="preserve"> de Argentina durante las últimas seis décadas y cuál es su correlato en países con desarrollos comparables?</w:t>
-      </w:r>
-    </w:p>
-    <w:p>
-      <w:pPr>
-        <w:pStyle w:val="Heading1"/>
-        <w:rPr>
-          <w:rFonts w:ascii="Arial" w:hAnsi="Arial" w:cs="Arial"/>
-        </w:rPr>
-      </w:pPr>
-      <w:bookmarkStart w:id="1" w:name="_Toc167229695"/>
-      <w:r>
-        <w:rPr>
-          <w:rFonts w:ascii="Arial" w:hAnsi="Arial" w:cs="Arial"/>
-        </w:rPr>
-        <w:t>Métodos</w:t>
-      </w:r>
-      <w:r>
-        <w:rPr>
-          <w:rFonts w:ascii="Arial" w:hAnsi="Arial" w:cs="Arial"/>
-        </w:rPr>
-        <w:t xml:space="preserve"> y Materiales</w:t>
-      </w:r>
-      <w:bookmarkEnd w:id="1"/>
-    </w:p>
-    <w:p>
-      <w:pPr>
-        <w:pStyle w:val="Heading2"/>
-      </w:pPr>
-      <w:bookmarkStart w:id="2" w:name="_Toc167229696"/>
-      <w:r>
-        <w:t>Datos</w:t>
-      </w:r>
-      <w:bookmarkEnd w:id="2"/>
-    </w:p>
-    <w:p>
-      <w:r>
-        <w:t>Utilizaremos un conjunto de datos del Banco Mundial que comprende 1,463 indicadores, organizados en 20 áreas clave, como Educación</w:t>
-      </w:r>
-      <w:r>
-        <w:t>;</w:t>
-      </w:r>
-      <w:r>
-        <w:t xml:space="preserve"> Ciencia y Tecnología</w:t>
-      </w:r>
-      <w:r>
-        <w:t>;</w:t>
-      </w:r>
-      <w:r>
-        <w:t xml:space="preserve"> y Crecimiento Económico</w:t>
-      </w:r>
-      <w:r>
-        <w:t>;</w:t>
-      </w:r>
-      <w:r>
-        <w:t xml:space="preserve"> cubriendo el período de 1960 a 202</w:t>
-      </w:r>
-      <w:r>
-        <w:t>3</w:t>
-      </w:r>
-      <w:r>
-        <w:rPr>
-          <w:rStyle w:val="FootnoteReference"/>
-        </w:rPr>
-        <w:footnoteReference w:id="1"/>
-      </w:r>
-      <w:r>
-        <w:t xml:space="preserve">. Los conjuntos de datos están disponibles para su descarga en el siguiente </w:t>
-      </w:r>
-      <w:hyperlink r:id="rId8" w:tgtFrame="_new" w:history="1">
-        <w:r>
-          <w:rPr>
-            <w:rStyle w:val="Hyperlink"/>
-            <w:rFonts w:ascii="Segoe UI" w:hAnsi="Segoe UI" w:cs="Segoe UI"/>
-            <w:bdr w:val="single" w:sz="2" w:space="0" w:color="E3E3E3" w:frame="1"/>
-          </w:rPr>
-          <w:t>enlace</w:t>
-        </w:r>
-      </w:hyperlink>
-      <w:r>
-        <w:t>.</w:t>
-      </w:r>
-    </w:p>
-    <w:p>
-      <w:r>
-        <w:t xml:space="preserve">En el sitio web del Banco Mundial, los datos se almacenan y acceden de manera individual; es decir, cada indicador se encuentra en </w:t>
-      </w:r>
-      <w:r>
-        <w:t>su propio</w:t>
-      </w:r>
-      <w:r>
-        <w:t xml:space="preserve"> archivo Excel con información correspondiente a todos los países y todos los años. </w:t>
-      </w:r>
-      <w:r>
-        <w:t>U</w:t>
-      </w:r>
-      <w:r>
-        <w:t xml:space="preserve">n mismo indicador puede pertenecer a varias áreas. En la </w:t>
-      </w:r>
-      <w:r>
-        <w:fldChar w:fldCharType="begin"/>
-      </w:r>
-      <w:r>
-        <w:instrText xml:space="preserve"> REF _Ref167216145 \h </w:instrText>
-      </w:r>
-      <w:r>
-        <w:fldChar w:fldCharType="separate"/>
-      </w:r>
-      <w:r>
-        <w:t xml:space="preserve">Figura </w:t>
-      </w:r>
-      <w:r>
-        <w:rPr>
-          <w:noProof/>
-        </w:rPr>
-        <w:t>1</w:t>
-      </w:r>
-      <w:r>
-        <w:fldChar w:fldCharType="end"/>
-      </w:r>
-      <w:r>
-        <w:t xml:space="preserve"> </w:t>
-      </w:r>
-      <w:r>
+          <w:rFonts w:cs="Arial"/>
+        </w:rPr>
         <w:t xml:space="preserve">se muestra la distribución de </w:t>
       </w:r>
       <w:r>
+        <w:rPr>
+          <w:rFonts w:cs="Arial"/>
+        </w:rPr>
         <w:t xml:space="preserve">dichos </w:t>
       </w:r>
       <w:r>
+        <w:rPr>
+          <w:rFonts w:cs="Arial"/>
+        </w:rPr>
         <w:t>indicadores.</w:t>
       </w:r>
     </w:p>
@@ -2105,7 +1920,10 @@
     </w:p>
     <w:p>
       <w:r>
-        <w:t xml:space="preserve">Mientras que las distintas </w:t>
+        <w:t>Por otro lado,</w:t>
+      </w:r>
+      <w:r>
+        <w:t xml:space="preserve"> las distintas </w:t>
       </w:r>
       <w:r>
         <w:t>categorías</w:t>
@@ -2515,7 +2333,7 @@
           <w:rFonts w:eastAsia="Times New Roman"/>
         </w:rPr>
       </w:pPr>
-      <w:bookmarkStart w:id="9" w:name="_Toc167229697"/>
+      <w:bookmarkStart w:id="9" w:name="_Toc167234509"/>
       <w:r>
         <w:rPr>
           <w:rFonts w:eastAsia="Times New Roman"/>
@@ -2868,7 +2686,7 @@
       <w:pPr>
         <w:pStyle w:val="Heading2"/>
       </w:pPr>
-      <w:bookmarkStart w:id="10" w:name="_Toc167229698"/>
+      <w:bookmarkStart w:id="10" w:name="_Toc167234510"/>
       <w:r>
         <w:t>Preprocesamiento</w:t>
       </w:r>
@@ -2898,11 +2716,9 @@
       <w:r>
         <w:t xml:space="preserve">Es por esto </w:t>
       </w:r>
-      <w:proofErr w:type="gramStart"/>
-      <w:r>
-        <w:t>que</w:t>
-      </w:r>
-      <w:proofErr w:type="gramEnd"/>
+      <w:r>
+        <w:t>por lo que</w:t>
+      </w:r>
       <w:r>
         <w:t xml:space="preserve"> para generar datasets </w:t>
       </w:r>
@@ -3151,7 +2967,18 @@
         </w:numPr>
       </w:pPr>
       <w:r>
-        <w:t xml:space="preserve">Cálculo de Métricas: Dada la cantidad de archivos e indicadores, el análisis exploratorio se hace extremadamente complejo y costoso. Es por esto que genere un proceso que calcula métricas principalmente sobre los datos faltantes (que son críticos para las técnicas de modelado que pienso utilizar) </w:t>
+        <w:t xml:space="preserve">Cálculo de Métricas: Dada la cantidad de archivos e indicadores, el análisis exploratorio se hace extremadamente complejo y costoso. Es por esto </w:t>
+      </w:r>
+      <w:proofErr w:type="gramStart"/>
+      <w:r>
+        <w:t>que</w:t>
+      </w:r>
+      <w:proofErr w:type="gramEnd"/>
+      <w:r>
+        <w:t xml:space="preserve"> genere un proceso que calcula métricas principalmente sobre los datos faltantes (que son críticos para las técnicas de modelado que pienso utilizar)</w:t>
+      </w:r>
+      <w:r>
+        <w:t>.</w:t>
       </w:r>
     </w:p>
     <w:p>
@@ -3161,7 +2988,7 @@
           <w:rFonts w:ascii="Arial" w:eastAsia="Times New Roman" w:hAnsi="Arial" w:cs="Arial"/>
         </w:rPr>
       </w:pPr>
-      <w:bookmarkStart w:id="11" w:name="_Toc167229699"/>
+      <w:bookmarkStart w:id="11" w:name="_Toc167234511"/>
       <w:r>
         <w:rPr>
           <w:rFonts w:ascii="Arial" w:eastAsia="Times New Roman" w:hAnsi="Arial" w:cs="Arial"/>
@@ -3197,7 +3024,7 @@
       <w:pPr>
         <w:pStyle w:val="Heading3"/>
       </w:pPr>
-      <w:bookmarkStart w:id="12" w:name="_Toc167229700"/>
+      <w:bookmarkStart w:id="12" w:name="_Toc167234512"/>
       <w:r>
         <w:t>Métodos descriptivos</w:t>
       </w:r>
@@ -3205,10 +3032,25 @@
     </w:p>
     <w:p>
       <w:r>
-        <w:t xml:space="preserve">Dado el origen de los datos, tome la decisión de aceptarlos como válidos. Entonces, el análisis exploratorio se basa principalmente en entender con la mayor precisión </w:t>
-      </w:r>
-      <w:r>
-        <w:t>que datos faltan y buscar estrategias que me permitan imputar o recortar los datos para poder aplicar las técnicas</w:t>
+        <w:t>Dado el origen de los datos, tome la decisión de aceptarlos como válidos. Entonces, el análisis exploratorio se basa principalmente en entender con la mayor precisión</w:t>
+      </w:r>
+      <w:r>
+        <w:t xml:space="preserve"> posible cuales son los </w:t>
+      </w:r>
+      <w:r>
+        <w:t xml:space="preserve">datos </w:t>
+      </w:r>
+      <w:r>
+        <w:t xml:space="preserve">que </w:t>
+      </w:r>
+      <w:r>
+        <w:t>faltan</w:t>
+      </w:r>
+      <w:r>
+        <w:t>,</w:t>
+      </w:r>
+      <w:r>
+        <w:t xml:space="preserve"> y buscar estrategias que me permitan imputar o recortarlos para poder aplicar las técnicas</w:t>
       </w:r>
       <w:r>
         <w:t xml:space="preserve"> de clustering y de </w:t>
@@ -3504,11 +3346,26 @@
     <w:p>
       <w:r>
         <w:lastRenderedPageBreak/>
-        <w:t>Analizando más específicamente el área de Economy &amp; Growth, puede verse que en el periodo 1990-2020 es cuando más datos se tienen.</w:t>
-      </w:r>
-    </w:p>
-    <w:p>
-      <w:r>
+        <w:t>Analizando más específicamente el área de Economy &amp; Growth, puede verse que en el periodo 199</w:t>
+      </w:r>
+      <w:r>
+        <w:t>4</w:t>
+      </w:r>
+      <w:r>
+        <w:t>-</w:t>
+      </w:r>
+      <w:r>
+        <w:t>2018</w:t>
+      </w:r>
+      <w:r>
+        <w:t xml:space="preserve"> es cuando más datos se tienen.</w:t>
+      </w:r>
+    </w:p>
+    <w:p>
+      <w:r>
+        <w:rPr>
+          <w:noProof/>
+        </w:rPr>
         <w:drawing>
           <wp:inline distT="0" distB="0" distL="0" distR="0" wp14:anchorId="2E3D68B5" wp14:editId="25A60CA8">
             <wp:extent cx="5943600" cy="3040380"/>
@@ -3584,11 +3441,9 @@
       <w:pPr>
         <w:pStyle w:val="Heading4"/>
       </w:pPr>
-      <w:bookmarkStart w:id="15" w:name="_Toc167229701"/>
       <w:r>
         <w:t>Búsqueda de información externa</w:t>
       </w:r>
-      <w:bookmarkEnd w:id="15"/>
     </w:p>
     <w:p>
       <w:r>
@@ -3608,11 +3463,9 @@
       <w:pPr>
         <w:pStyle w:val="Heading4"/>
       </w:pPr>
-      <w:bookmarkStart w:id="16" w:name="_Toc167229702"/>
       <w:r>
         <w:t>Imputar datos faltantes</w:t>
       </w:r>
-      <w:bookmarkEnd w:id="16"/>
     </w:p>
     <w:p>
       <w:r>
@@ -3629,24 +3482,16 @@
       <w:pPr>
         <w:pStyle w:val="Heading4"/>
       </w:pPr>
-      <w:bookmarkStart w:id="17" w:name="_Toc167229703"/>
       <w:r>
         <w:t xml:space="preserve">Segmentar </w:t>
       </w:r>
-      <w:bookmarkEnd w:id="17"/>
       <w:r>
         <w:t>los datos</w:t>
       </w:r>
     </w:p>
     <w:p>
       <w:r>
-        <w:t xml:space="preserve">Dado que hay periodos de tiempo que parecen tener mayor volumen de datos completos. Me inclinaría a explorar </w:t>
-      </w:r>
-      <w:r>
-        <w:t xml:space="preserve">estrategias de corte que </w:t>
-      </w:r>
-      <w:r>
-        <w:t xml:space="preserve">eviten la necesidad de imputar </w:t>
+        <w:t xml:space="preserve">Dado que hay periodos de tiempo que parecen tener mayor volumen de datos completos. Me inclinaría a explorar estrategias de corte que eviten la necesidad de imputar </w:t>
       </w:r>
       <w:r>
         <w:t xml:space="preserve">los datos faltantes de manera masiva. </w:t>
@@ -3694,7 +3539,16 @@
         <w:t xml:space="preserve"> de determinadas regiones que tengan mayor completitud </w:t>
       </w:r>
       <w:r>
-        <w:t xml:space="preserve">de datos. </w:t>
+        <w:t>de datos</w:t>
+      </w:r>
+      <w:r>
+        <w:rPr>
+          <w:rStyle w:val="FootnoteReference"/>
+        </w:rPr>
+        <w:footnoteReference w:id="3"/>
+      </w:r>
+      <w:r>
+        <w:t xml:space="preserve">. </w:t>
       </w:r>
     </w:p>
     <w:p>
@@ -3715,7 +3569,28 @@
         <w:t xml:space="preserve"> donde se encuentran muchos menos datos faltantes</w:t>
       </w:r>
       <w:r>
-        <w:t xml:space="preserve"> (ejemplo 1990-2020 para la muestra antes descripta)</w:t>
+        <w:t xml:space="preserve">. Un ejemplo es </w:t>
+      </w:r>
+      <w:r>
+        <w:t>el</w:t>
+      </w:r>
+      <w:r>
+        <w:t xml:space="preserve"> </w:t>
+      </w:r>
+      <w:r>
+        <w:t xml:space="preserve">periodo </w:t>
+      </w:r>
+      <w:r>
+        <w:t>1990-2020</w:t>
+      </w:r>
+      <w:r>
+        <w:t xml:space="preserve"> (</w:t>
+      </w:r>
+      <w:r>
+        <w:t>para la muestra antes descripta)</w:t>
+      </w:r>
+      <w:r>
+        <w:t>, pero otro periodo realmente interesante para Argentina es el 1994-2018, que tiene más de 700 indicadores con ratio = 1 (esto es, sin datos faltantes)</w:t>
       </w:r>
       <w:r>
         <w:t>.</w:t>
@@ -3740,24 +3615,13 @@
       <w:pPr>
         <w:pStyle w:val="Heading4"/>
       </w:pPr>
-      <w:bookmarkStart w:id="18" w:name="_Toc167229704"/>
       <w:r>
         <w:t>Esquema mixto</w:t>
       </w:r>
-      <w:bookmarkEnd w:id="18"/>
-    </w:p>
-    <w:p>
-      <w:r>
-        <w:t xml:space="preserve">Cabe destacar, que si para un corte dado, hay solo unos pocos datos faltantes, eventualmente </w:t>
-      </w:r>
-      <w:r>
-        <w:t>podría</w:t>
-      </w:r>
-      <w:r>
-        <w:t xml:space="preserve"> intentar imputar los valores con distintas </w:t>
-      </w:r>
-      <w:r>
-        <w:t>técnicas. Exploraré las siguientes:</w:t>
+    </w:p>
+    <w:p>
+      <w:r>
+        <w:t>Cabe destacar, que si para un corte dado, hay solo unos pocos datos faltantes, eventualmente podría intentar imputar los valores con distintas técnicas. Exploraré las siguientes:</w:t>
       </w:r>
     </w:p>
     <w:p>
@@ -3769,10 +3633,7 @@
         </w:numPr>
       </w:pPr>
       <w:r>
-        <w:t>Media</w:t>
-      </w:r>
-      <w:r>
-        <w:t xml:space="preserve"> o media móvil: Tomar la media (o media móvil) del país en el indicador dado</w:t>
+        <w:t>Media o media móvil: Tomar la media (o media móvil) del país en el indicador dado</w:t>
       </w:r>
     </w:p>
     <w:p>
@@ -3786,6 +3647,9 @@
       <w:r>
         <w:t>Ultimo valor conocido: En general (salvo crisis y catástrofes) los indicadores económicos tienden a moverse lentamente, entonces es de esperar que el valor de un año sea muy parecido al del año anterior sumado a una tendencia</w:t>
       </w:r>
+      <w:r>
+        <w:t>.</w:t>
+      </w:r>
     </w:p>
     <w:p>
       <w:pPr>
@@ -3796,13 +3660,7 @@
         </w:numPr>
       </w:pPr>
       <w:r>
-        <w:t>R</w:t>
-      </w:r>
-      <w:r>
-        <w:t>egresión</w:t>
-      </w:r>
-      <w:r>
-        <w:t xml:space="preserve"> </w:t>
+        <w:t xml:space="preserve">Regresión </w:t>
       </w:r>
     </w:p>
     <w:p>
@@ -3824,16 +3682,277 @@
           <w:rFonts w:eastAsia="Times New Roman"/>
         </w:rPr>
       </w:pPr>
-      <w:bookmarkStart w:id="19" w:name="_Toc167229705"/>
+      <w:bookmarkStart w:id="15" w:name="_Toc167234513"/>
       <w:r>
         <w:rPr>
           <w:rFonts w:eastAsia="Times New Roman"/>
         </w:rPr>
         <w:t>Técnicas de clustering</w:t>
       </w:r>
-      <w:bookmarkEnd w:id="19"/>
-    </w:p>
-    <w:p/>
+      <w:bookmarkEnd w:id="15"/>
+    </w:p>
+    <w:p>
+      <w:pPr>
+        <w:rPr>
+          <w:rFonts w:cs="Arial"/>
+        </w:rPr>
+      </w:pPr>
+      <w:r>
+        <w:rPr>
+          <w:rFonts w:cs="Arial"/>
+        </w:rPr>
+        <w:t xml:space="preserve">Una vez resuelto (o mitigado) el problema de los datos faltantes intentare aplicar al menos 2 técnicas de </w:t>
+      </w:r>
+      <w:proofErr w:type="spellStart"/>
+      <w:r>
+        <w:rPr>
+          <w:rFonts w:cs="Arial"/>
+        </w:rPr>
+        <w:t>clustering</w:t>
+      </w:r>
+      <w:proofErr w:type="spellEnd"/>
+      <w:r>
+        <w:rPr>
+          <w:rFonts w:cs="Arial"/>
+        </w:rPr>
+        <w:t>. En principio KNN y K-</w:t>
+      </w:r>
+      <w:proofErr w:type="spellStart"/>
+      <w:r>
+        <w:rPr>
+          <w:rFonts w:cs="Arial"/>
+        </w:rPr>
+        <w:t>means</w:t>
+      </w:r>
+      <w:proofErr w:type="spellEnd"/>
+    </w:p>
+    <w:p>
+      <w:pPr>
+        <w:rPr>
+          <w:rFonts w:cs="Arial"/>
+        </w:rPr>
+      </w:pPr>
+      <w:r>
+        <w:rPr>
+          <w:rFonts w:cs="Arial"/>
+        </w:rPr>
+        <w:t xml:space="preserve">Un último paso de preprocesamiento antes de ejecutar los algoritmos será escalar los datos, ya que KNN calcula los </w:t>
+      </w:r>
+      <w:proofErr w:type="spellStart"/>
+      <w:proofErr w:type="gramStart"/>
+      <w:r>
+        <w:rPr>
+          <w:rFonts w:cs="Arial"/>
+        </w:rPr>
+        <w:t>clusters</w:t>
+      </w:r>
+      <w:proofErr w:type="spellEnd"/>
+      <w:proofErr w:type="gramEnd"/>
+      <w:r>
+        <w:rPr>
+          <w:rFonts w:cs="Arial"/>
+        </w:rPr>
+        <w:t xml:space="preserve"> usando el concepto de distancia, no escalar los datos podría generar </w:t>
+      </w:r>
+      <w:proofErr w:type="spellStart"/>
+      <w:r>
+        <w:rPr>
+          <w:rFonts w:cs="Arial"/>
+        </w:rPr>
+        <w:t>clusters</w:t>
+      </w:r>
+      <w:proofErr w:type="spellEnd"/>
+      <w:r>
+        <w:rPr>
+          <w:rFonts w:cs="Arial"/>
+        </w:rPr>
+        <w:t xml:space="preserve"> defectuosos.</w:t>
+      </w:r>
+    </w:p>
+    <w:p>
+      <w:pPr>
+        <w:rPr>
+          <w:rFonts w:cs="Arial"/>
+        </w:rPr>
+      </w:pPr>
+      <w:r>
+        <w:rPr>
+          <w:rFonts w:cs="Arial"/>
+        </w:rPr>
+        <w:t xml:space="preserve">Para evaluar los </w:t>
+      </w:r>
+      <w:proofErr w:type="spellStart"/>
+      <w:proofErr w:type="gramStart"/>
+      <w:r>
+        <w:rPr>
+          <w:rFonts w:cs="Arial"/>
+        </w:rPr>
+        <w:t>clusters</w:t>
+      </w:r>
+      <w:proofErr w:type="spellEnd"/>
+      <w:proofErr w:type="gramEnd"/>
+      <w:r>
+        <w:rPr>
+          <w:rFonts w:cs="Arial"/>
+        </w:rPr>
+        <w:t xml:space="preserve"> resultantes utilizare e</w:t>
+      </w:r>
+      <w:r>
+        <w:rPr>
+          <w:rFonts w:cs="Arial"/>
+        </w:rPr>
+        <w:t xml:space="preserve">l coeficiente de </w:t>
+      </w:r>
+      <w:proofErr w:type="spellStart"/>
+      <w:r>
+        <w:rPr>
+          <w:rFonts w:cs="Arial"/>
+        </w:rPr>
+        <w:t>silhouette</w:t>
+      </w:r>
+      <w:proofErr w:type="spellEnd"/>
+      <w:r>
+        <w:rPr>
+          <w:rFonts w:cs="Arial"/>
+        </w:rPr>
+        <w:t xml:space="preserve">, que </w:t>
+      </w:r>
+      <w:r>
+        <w:rPr>
+          <w:rFonts w:cs="Arial"/>
+        </w:rPr>
+        <w:t xml:space="preserve">mide </w:t>
+      </w:r>
+      <w:r>
+        <w:rPr>
+          <w:rFonts w:cs="Arial"/>
+        </w:rPr>
+        <w:t xml:space="preserve">la </w:t>
+      </w:r>
+      <w:proofErr w:type="spellStart"/>
+      <w:r>
+        <w:rPr>
+          <w:rFonts w:cs="Arial"/>
+        </w:rPr>
+        <w:t>similaridad</w:t>
+      </w:r>
+      <w:proofErr w:type="spellEnd"/>
+      <w:r>
+        <w:rPr>
+          <w:rFonts w:cs="Arial"/>
+        </w:rPr>
+        <w:t xml:space="preserve"> entre </w:t>
+      </w:r>
+      <w:r>
+        <w:rPr>
+          <w:rFonts w:cs="Arial"/>
+        </w:rPr>
+        <w:t xml:space="preserve">los puntos dentro del mismo cluster en comparación con los puntos </w:t>
+      </w:r>
+      <w:r>
+        <w:rPr>
+          <w:rFonts w:cs="Arial"/>
+        </w:rPr>
+        <w:t xml:space="preserve">fuera del </w:t>
+      </w:r>
+      <w:proofErr w:type="spellStart"/>
+      <w:r>
+        <w:rPr>
+          <w:rFonts w:cs="Arial"/>
+        </w:rPr>
+        <w:t>cluster</w:t>
+      </w:r>
+      <w:proofErr w:type="spellEnd"/>
+      <w:r>
+        <w:rPr>
+          <w:rFonts w:cs="Arial"/>
+        </w:rPr>
+        <w:t xml:space="preserve">; y </w:t>
+      </w:r>
+      <w:r>
+        <w:rPr>
+          <w:rFonts w:cs="Arial"/>
+        </w:rPr>
+        <w:t>La inercia</w:t>
+      </w:r>
+      <w:r>
+        <w:rPr>
+          <w:rFonts w:cs="Arial"/>
+        </w:rPr>
+        <w:t>, para k-</w:t>
+      </w:r>
+      <w:proofErr w:type="spellStart"/>
+      <w:r>
+        <w:rPr>
+          <w:rFonts w:cs="Arial"/>
+        </w:rPr>
+        <w:t>means</w:t>
+      </w:r>
+      <w:proofErr w:type="spellEnd"/>
+      <w:r>
+        <w:rPr>
+          <w:rFonts w:cs="Arial"/>
+        </w:rPr>
+        <w:t>,</w:t>
+      </w:r>
+      <w:r>
+        <w:rPr>
+          <w:rFonts w:cs="Arial"/>
+        </w:rPr>
+        <w:t xml:space="preserve"> </w:t>
+      </w:r>
+      <w:r>
+        <w:rPr>
+          <w:rFonts w:cs="Arial"/>
+        </w:rPr>
+        <w:t xml:space="preserve">que </w:t>
+      </w:r>
+      <w:r>
+        <w:rPr>
+          <w:rFonts w:cs="Arial"/>
+        </w:rPr>
+        <w:t xml:space="preserve">mide la suma de las distancias al cuadrado entre cada punto y el centroide de su </w:t>
+      </w:r>
+      <w:proofErr w:type="spellStart"/>
+      <w:r>
+        <w:rPr>
+          <w:rFonts w:cs="Arial"/>
+        </w:rPr>
+        <w:t>cluster</w:t>
+      </w:r>
+      <w:proofErr w:type="spellEnd"/>
+      <w:r>
+        <w:rPr>
+          <w:rFonts w:cs="Arial"/>
+        </w:rPr>
+        <w:t xml:space="preserve">. </w:t>
+      </w:r>
+    </w:p>
+    <w:p>
+      <w:pPr>
+        <w:rPr>
+          <w:rFonts w:cs="Arial"/>
+        </w:rPr>
+      </w:pPr>
+      <w:r>
+        <w:rPr>
+          <w:rFonts w:cs="Arial"/>
+        </w:rPr>
+        <w:t xml:space="preserve">En función de los grupos que los algoritmos generen, hare un análisis de los grupos conformados usare PCA para </w:t>
+      </w:r>
+      <w:r>
+        <w:rPr>
+          <w:rFonts w:cs="Arial"/>
+        </w:rPr>
+        <w:t>graficarlos en 2d.</w:t>
+      </w:r>
+      <w:r>
+        <w:rPr>
+          <w:rFonts w:cs="Arial"/>
+        </w:rPr>
+        <w:t xml:space="preserve"> </w:t>
+      </w:r>
+    </w:p>
     <w:p>
       <w:pPr>
         <w:pStyle w:val="Heading3"/>
@@ -3841,14 +3960,14 @@
           <w:rFonts w:eastAsia="Times New Roman"/>
         </w:rPr>
       </w:pPr>
-      <w:bookmarkStart w:id="20" w:name="_Toc167229706"/>
+      <w:bookmarkStart w:id="16" w:name="_Toc167234514"/>
       <w:r>
         <w:rPr>
           <w:rFonts w:eastAsia="Times New Roman"/>
         </w:rPr>
         <w:t>Análisis de series temporales</w:t>
       </w:r>
-      <w:bookmarkEnd w:id="20"/>
+      <w:bookmarkEnd w:id="16"/>
     </w:p>
     <w:p>
       <w:r>
@@ -3869,6 +3988,7 @@
     </w:p>
     <w:p>
       <w:r>
+        <w:lastRenderedPageBreak/>
         <w:t xml:space="preserve">Utilizare este tipo de </w:t>
       </w:r>
       <w:r>
@@ -3956,7 +4076,6 @@
         <w:t xml:space="preserve"> de series temporales. </w:t>
       </w:r>
     </w:p>
-    <w:p/>
     <w:p>
       <w:pPr>
         <w:pStyle w:val="Heading1"/>
@@ -3964,27 +4083,27 @@
           <w:rFonts w:eastAsia="Times New Roman"/>
         </w:rPr>
       </w:pPr>
-      <w:bookmarkStart w:id="21" w:name="_Toc167229707"/>
+      <w:bookmarkStart w:id="17" w:name="_Toc167234515"/>
       <w:r>
         <w:rPr>
           <w:rFonts w:eastAsia="Times New Roman"/>
         </w:rPr>
         <w:t>Resultado esperado</w:t>
       </w:r>
-      <w:bookmarkEnd w:id="21"/>
+      <w:bookmarkEnd w:id="17"/>
     </w:p>
     <w:p>
       <w:pPr>
         <w:spacing w:before="100" w:beforeAutospacing="1" w:after="100" w:afterAutospacing="1"/>
         <w:rPr>
-          <w:rFonts w:ascii="Arial" w:eastAsia="Times New Roman" w:hAnsi="Arial" w:cs="Arial"/>
+          <w:rFonts w:eastAsia="Times New Roman" w:cs="Arial"/>
           <w:kern w:val="0"/>
           <w14:ligatures w14:val="none"/>
         </w:rPr>
       </w:pPr>
       <w:r>
         <w:rPr>
-          <w:rFonts w:ascii="Arial" w:eastAsia="Times New Roman" w:hAnsi="Arial" w:cs="Arial"/>
+          <w:rFonts w:eastAsia="Times New Roman" w:cs="Arial"/>
           <w:kern w:val="0"/>
           <w14:ligatures w14:val="none"/>
         </w:rPr>
@@ -3993,27 +4112,16 @@
     </w:p>
     <w:p>
       <w:pPr>
-        <w:spacing w:before="100" w:beforeAutospacing="1" w:after="100" w:afterAutospacing="1"/>
-        <w:rPr>
-          <w:rFonts w:ascii="Arial" w:eastAsia="Times New Roman" w:hAnsi="Arial" w:cs="Arial"/>
-          <w:kern w:val="0"/>
-          <w14:ligatures w14:val="none"/>
-        </w:rPr>
-      </w:pPr>
-    </w:p>
-    <w:p>
-      <w:pPr>
         <w:pStyle w:val="Heading1"/>
         <w:rPr>
           <w:rFonts w:eastAsia="Times New Roman"/>
         </w:rPr>
       </w:pPr>
-      <w:bookmarkStart w:id="22" w:name="_Toc167229708"/>
+      <w:bookmarkStart w:id="18" w:name="_Toc167234516"/>
       <w:r>
         <w:rPr>
           <w:rFonts w:eastAsia="Times New Roman"/>
         </w:rPr>
-        <w:lastRenderedPageBreak/>
         <w:t>Bibliografía</w:t>
       </w:r>
       <w:r>
@@ -4022,7 +4130,7 @@
         </w:rPr>
         <w:t xml:space="preserve"> y Referencias</w:t>
       </w:r>
-      <w:bookmarkEnd w:id="22"/>
+      <w:bookmarkEnd w:id="18"/>
     </w:p>
     <w:p>
       <w:pPr>
@@ -4262,7 +4370,9 @@
     <w:p>
       <w:pPr>
         <w:rPr>
-          <w:lang w:val="en-US"/>
+          <w:rFonts w:eastAsia="Times New Roman" w:cs="Arial"/>
+          <w:kern w:val="0"/>
+          <w14:ligatures w14:val="none"/>
         </w:rPr>
       </w:pPr>
       <w:r>
@@ -4287,113 +4397,9 @@
         <w:t>.</w:t>
       </w:r>
     </w:p>
-    <w:p>
-      <w:pPr>
-        <w:rPr>
-          <w:lang w:val="en-US"/>
-        </w:rPr>
-      </w:pPr>
-    </w:p>
-    <w:p>
-      <w:pPr>
-        <w:rPr>
-          <w:rFonts w:ascii="Open Sans" w:hAnsi="Open Sans" w:cs="Open Sans"/>
-          <w:color w:val="333333"/>
-        </w:rPr>
-      </w:pPr>
-      <w:r>
-        <w:rPr>
-          <w:rFonts w:ascii="Open Sans" w:hAnsi="Open Sans" w:cs="Open Sans"/>
-          <w:noProof/>
-          <w:color w:val="10147E"/>
-        </w:rPr>
-        <mc:AlternateContent>
-          <mc:Choice Requires="wps">
-            <w:drawing>
-              <wp:inline distT="0" distB="0" distL="0" distR="0" wp14:anchorId="70E9ADE4" wp14:editId="332C6609">
-                <wp:extent cx="203835" cy="203835"/>
-                <wp:effectExtent l="0" t="0" r="0" b="0"/>
-                <wp:docPr id="13372147" name="Rectangle 4">
-                  <a:hlinkClick xmlns:a="http://schemas.openxmlformats.org/drawingml/2006/main" r:id="rId24" tgtFrame="&quot;_blank&quot;"/>
-                </wp:docPr>
-                <wp:cNvGraphicFramePr>
-                  <a:graphicFrameLocks xmlns:a="http://schemas.openxmlformats.org/drawingml/2006/main" noChangeAspect="1"/>
-                </wp:cNvGraphicFramePr>
-                <a:graphic xmlns:a="http://schemas.openxmlformats.org/drawingml/2006/main">
-                  <a:graphicData uri="http://schemas.microsoft.com/office/word/2010/wordprocessingShape">
-                    <wps:wsp>
-                      <wps:cNvSpPr>
-                        <a:spLocks noChangeAspect="1" noChangeArrowheads="1"/>
-                      </wps:cNvSpPr>
-                      <wps:spPr bwMode="auto">
-                        <a:xfrm>
-                          <a:off x="0" y="0"/>
-                          <a:ext cx="203835" cy="203835"/>
-                        </a:xfrm>
-                        <a:prstGeom prst="rect">
-                          <a:avLst/>
-                        </a:prstGeom>
-                        <a:noFill/>
-                        <a:ln>
-                          <a:noFill/>
-                        </a:ln>
-                        <a:extLst>
-                          <a:ext uri="{909E8E84-426E-40DD-AFC4-6F175D3DCCD1}">
-                            <a14:hiddenFill xmlns:a14="http://schemas.microsoft.com/office/drawing/2010/main">
-                              <a:solidFill>
-                                <a:srgbClr val="FFFFFF"/>
-                              </a:solidFill>
-                            </a14:hiddenFill>
-                          </a:ext>
-                          <a:ext uri="{91240B29-F687-4F45-9708-019B960494DF}">
-                            <a14:hiddenLine xmlns:a14="http://schemas.microsoft.com/office/drawing/2010/main" w="9525">
-                              <a:solidFill>
-                                <a:srgbClr val="000000"/>
-                              </a:solidFill>
-                              <a:miter lim="800000"/>
-                              <a:headEnd/>
-                              <a:tailEnd/>
-                            </a14:hiddenLine>
-                          </a:ext>
-                        </a:extLst>
-                      </wps:spPr>
-                      <wps:bodyPr rot="0" vert="horz" wrap="square" lIns="91440" tIns="45720" rIns="91440" bIns="45720" anchor="t" anchorCtr="0" upright="1">
-                        <a:noAutofit/>
-                      </wps:bodyPr>
-                    </wps:wsp>
-                  </a:graphicData>
-                </a:graphic>
-              </wp:inline>
-            </w:drawing>
-          </mc:Choice>
-          <mc:Fallback>
-            <w:pict>
-              <v:rect w14:anchorId="21D96FA7" id="Rectangle 4" o:spid="_x0000_s1026" href="https://orcid.org/0000-0002-4793-7808" target="&quot;_blank&quot;" style="width:16.05pt;height:16.05pt;visibility:visible;mso-wrap-style:square;mso-left-percent:-10001;mso-top-percent:-10001;mso-position-horizontal:absolute;mso-position-horizontal-relative:char;mso-position-vertical:absolute;mso-position-vertical-relative:line;mso-left-percent:-10001;mso-top-percent:-10001;v-text-anchor:top" o:gfxdata="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" o:button="t" filled="f" stroked="f">
-                <v:fill o:detectmouseclick="t"/>
-                <o:lock v:ext="edit" aspectratio="t"/>
-                <w10:anchorlock/>
-              </v:rect>
-            </w:pict>
-          </mc:Fallback>
-        </mc:AlternateContent>
-      </w:r>
-    </w:p>
-    <w:p/>
-    <w:p/>
-    <w:p/>
-    <w:p>
-      <w:pPr>
-        <w:spacing w:before="100" w:beforeAutospacing="1" w:after="100" w:afterAutospacing="1"/>
-        <w:rPr>
-          <w:rFonts w:ascii="Arial" w:eastAsia="Times New Roman" w:hAnsi="Arial" w:cs="Arial"/>
-          <w:kern w:val="0"/>
-          <w14:ligatures w14:val="none"/>
-        </w:rPr>
-      </w:pPr>
-    </w:p>
     <w:sectPr>
-      <w:headerReference w:type="default" r:id="rId25"/>
-      <w:headerReference w:type="first" r:id="rId26"/>
+      <w:headerReference w:type="default" r:id="rId24"/>
+      <w:headerReference w:type="first" r:id="rId25"/>
       <w:pgSz w:w="12240" w:h="15840"/>
       <w:pgMar w:top="1440" w:right="1440" w:bottom="1440" w:left="1440" w:header="708" w:footer="708" w:gutter="0"/>
       <w:cols w:space="708"/>
@@ -4551,6 +4557,37 @@
           <w:lang w:val="es-AR"/>
         </w:rPr>
         <w:t>, no obstante, hacia más compleja la tarea de descarga ya que por cada indicador requería descargar más de un csv (uno para el indicador y otros dos con metadata)</w:t>
+      </w:r>
+    </w:p>
+  </w:footnote>
+  <w:footnote w:id="3">
+    <w:p>
+      <w:pPr>
+        <w:pStyle w:val="FootnoteText"/>
+        <w:rPr>
+          <w:lang w:val="es-AR"/>
+        </w:rPr>
+      </w:pPr>
+      <w:r>
+        <w:rPr>
+          <w:rStyle w:val="FootnoteReference"/>
+        </w:rPr>
+        <w:footnoteRef/>
+      </w:r>
+      <w:r>
+        <w:t xml:space="preserve"> </w:t>
+      </w:r>
+      <w:r>
+        <w:rPr>
+          <w:lang w:val="es-AR"/>
+        </w:rPr>
+        <w:t xml:space="preserve">En todo caso, tomara prioridad para el análisis </w:t>
+      </w:r>
+      <w:r>
+        <w:rPr>
+          <w:lang w:val="es-AR"/>
+        </w:rPr>
+        <w:t>la completitud de datos de Argentina, que es el país donde se enfoca este trabajo.</w:t>
       </w:r>
     </w:p>
   </w:footnote>
@@ -4632,7 +4669,7 @@
         <w:rFonts w:ascii="Symbol" w:hAnsi="Symbol" w:hint="default"/>
       </w:rPr>
     </w:lvl>
-    <w:lvl w:ilvl="1" w:tplc="04090003" w:tentative="1">
+    <w:lvl w:ilvl="1" w:tplc="04090003">
       <w:start w:val="1"/>
       <w:numFmt w:val="bullet"/>
       <w:lvlText w:val="o"/>
@@ -4644,7 +4681,7 @@
         <w:rFonts w:ascii="Courier New" w:hAnsi="Courier New" w:cs="Courier New" w:hint="default"/>
       </w:rPr>
     </w:lvl>
-    <w:lvl w:ilvl="2" w:tplc="04090005" w:tentative="1">
+    <w:lvl w:ilvl="2" w:tplc="04090005">
       <w:start w:val="1"/>
       <w:numFmt w:val="bullet"/>
       <w:lvlText w:val=""/>
@@ -6416,11 +6453,12 @@
   <w:style w:type="paragraph" w:default="1" w:styleId="Normal">
     <w:name w:val="Normal"/>
     <w:qFormat/>
-    <w:rsid w:val="006B2681"/>
+    <w:rsid w:val="0085057A"/>
     <w:pPr>
       <w:spacing w:after="240"/>
     </w:pPr>
     <w:rPr>
+      <w:rFonts w:ascii="Arial" w:hAnsi="Arial"/>
       <w:lang w:val="es-ES"/>
     </w:rPr>
   </w:style>
@@ -7000,7 +7038,6 @@
       </w:tabs>
     </w:pPr>
     <w:rPr>
-      <w:rFonts w:ascii="Arial" w:hAnsi="Arial"/>
       <w:sz w:val="20"/>
     </w:rPr>
   </w:style>
@@ -7152,6 +7189,59 @@
     <w:rsid w:val="007771C5"/>
     <w:rPr>
       <w:vertAlign w:val="superscript"/>
+    </w:rPr>
+  </w:style>
+  <w:style w:type="paragraph" w:styleId="HTMLPreformatted">
+    <w:name w:val="HTML Preformatted"/>
+    <w:basedOn w:val="Normal"/>
+    <w:link w:val="HTMLPreformattedChar"/>
+    <w:uiPriority w:val="99"/>
+    <w:semiHidden/>
+    <w:unhideWhenUsed/>
+    <w:rsid w:val="009F41DB"/>
+    <w:pPr>
+      <w:tabs>
+        <w:tab w:val="left" w:pos="916"/>
+        <w:tab w:val="left" w:pos="1832"/>
+        <w:tab w:val="left" w:pos="2748"/>
+        <w:tab w:val="left" w:pos="3664"/>
+        <w:tab w:val="left" w:pos="4580"/>
+        <w:tab w:val="left" w:pos="5496"/>
+        <w:tab w:val="left" w:pos="6412"/>
+        <w:tab w:val="left" w:pos="7328"/>
+        <w:tab w:val="left" w:pos="8244"/>
+        <w:tab w:val="left" w:pos="9160"/>
+        <w:tab w:val="left" w:pos="10076"/>
+        <w:tab w:val="left" w:pos="10992"/>
+        <w:tab w:val="left" w:pos="11908"/>
+        <w:tab w:val="left" w:pos="12824"/>
+        <w:tab w:val="left" w:pos="13740"/>
+        <w:tab w:val="left" w:pos="14656"/>
+      </w:tabs>
+      <w:spacing w:after="0"/>
+    </w:pPr>
+    <w:rPr>
+      <w:rFonts w:ascii="Courier New" w:eastAsia="Times New Roman" w:hAnsi="Courier New" w:cs="Courier New"/>
+      <w:kern w:val="0"/>
+      <w:sz w:val="20"/>
+      <w:szCs w:val="20"/>
+      <w:lang w:val="en-AR"/>
+      <w14:ligatures w14:val="none"/>
+    </w:rPr>
+  </w:style>
+  <w:style w:type="character" w:customStyle="1" w:styleId="HTMLPreformattedChar">
+    <w:name w:val="HTML Preformatted Char"/>
+    <w:basedOn w:val="DefaultParagraphFont"/>
+    <w:link w:val="HTMLPreformatted"/>
+    <w:uiPriority w:val="99"/>
+    <w:semiHidden/>
+    <w:rsid w:val="009F41DB"/>
+    <w:rPr>
+      <w:rFonts w:ascii="Courier New" w:eastAsia="Times New Roman" w:hAnsi="Courier New" w:cs="Courier New"/>
+      <w:kern w:val="0"/>
+      <w:sz w:val="20"/>
+      <w:szCs w:val="20"/>
+      <w14:ligatures w14:val="none"/>
     </w:rPr>
   </w:style>
 </w:styles>

</xml_diff>